<commit_message>
quelques retouches sur le rapport pts à préciser : fct get, openstreetmap et difficultés
</commit_message>
<xml_diff>
--- a/Rapport_final_aout.docx
+++ b/Rapport_final_aout.docx
@@ -595,8 +595,6 @@
       </w:r>
     </w:p>
     <w:p>
-      <w:bookmarkStart w:id="0" w:name="_GoBack"/>
-      <w:bookmarkEnd w:id="0"/>
       <w:r>
         <w:br w:type="page"/>
       </w:r>
@@ -809,21 +807,19 @@
         </w:rPr>
         <w:t xml:space="preserve"> Les utilisateurs possédants un compte ont </w:t>
       </w:r>
-      <w:proofErr w:type="spellStart"/>
-      <w:r>
-        <w:rPr>
-          <w:sz w:val="24"/>
-          <w:szCs w:val="24"/>
-        </w:rPr>
-        <w:t>eux</w:t>
-      </w:r>
-      <w:proofErr w:type="spellEnd"/>
-      <w:r>
-        <w:rPr>
-          <w:sz w:val="24"/>
-          <w:szCs w:val="24"/>
-        </w:rPr>
-        <w:t xml:space="preserve"> accès à plus de fonction.</w:t>
+      <w:r>
+        <w:rPr>
+          <w:sz w:val="24"/>
+          <w:szCs w:val="24"/>
+        </w:rPr>
+        <w:t xml:space="preserve">quant à </w:t>
+      </w:r>
+      <w:r>
+        <w:rPr>
+          <w:sz w:val="24"/>
+          <w:szCs w:val="24"/>
+        </w:rPr>
+        <w:t>eux accès à plus de fonction.</w:t>
       </w:r>
     </w:p>
     <w:p>
@@ -1090,7 +1086,77 @@
           <w:sz w:val="24"/>
           <w:szCs w:val="24"/>
         </w:rPr>
-        <w:t xml:space="preserve">D’abord, la gestion de compte. Les utilisateurs peuvent à tout moment modifier leurs informations de compte en cliquant sur le bouton « bonjour XXX ». Cela les redirige vers une page avec un premier aperçu de leur informations générales. Ils peuvent, en utilisant le menu de gauche, voir leur historique de commande, ou avoir une vue d’ensemble de leur données personnelles et les modifier à volonté. De plus, les utilisateurs qui le souhaitent peuvent supprimer leur compte. Notre site possède également une fonction de mémorisation, qui permet entre deux utilisations de garder les données du précédent utilisateur, qui lui permet de ne pas retaper son mot de passe et son adresse mail pour se connecter. </w:t>
+        <w:t>D’abord, la gestion de compte. Les utilisateurs peuvent à tout moment modifier leurs informations de compte en cliquant sur le bouton « bonjour XXX ». Cela les redirige vers une page avec un premier aperçu de leur informations générales. Ils peuvent, en utilisant le menu de gauche, voir leur historique de commande, ou avoir une vue d’ensemble de leur données personnelles et les modifier à volonté. De plus, les utilisateurs qui le souhaitent peuvent supprimer leur compte. Notre site possède égaleme</w:t>
+      </w:r>
+      <w:r>
+        <w:rPr>
+          <w:sz w:val="24"/>
+          <w:szCs w:val="24"/>
+        </w:rPr>
+        <w:t>nt une fonction de mémorisation</w:t>
+      </w:r>
+      <w:r>
+        <w:rPr>
+          <w:sz w:val="24"/>
+          <w:szCs w:val="24"/>
+        </w:rPr>
+        <w:t xml:space="preserve"> qui permet</w:t>
+      </w:r>
+      <w:r>
+        <w:rPr>
+          <w:sz w:val="24"/>
+          <w:szCs w:val="24"/>
+        </w:rPr>
+        <w:t>,</w:t>
+      </w:r>
+      <w:r>
+        <w:rPr>
+          <w:sz w:val="24"/>
+          <w:szCs w:val="24"/>
+        </w:rPr>
+        <w:t xml:space="preserve"> entre deux utilisations</w:t>
+      </w:r>
+      <w:r>
+        <w:rPr>
+          <w:sz w:val="24"/>
+          <w:szCs w:val="24"/>
+        </w:rPr>
+        <w:t>,</w:t>
+      </w:r>
+      <w:r>
+        <w:rPr>
+          <w:sz w:val="24"/>
+          <w:szCs w:val="24"/>
+        </w:rPr>
+        <w:t xml:space="preserve"> de garder les données du précéde</w:t>
+      </w:r>
+      <w:r>
+        <w:rPr>
+          <w:sz w:val="24"/>
+          <w:szCs w:val="24"/>
+        </w:rPr>
+        <w:t>nt utilisateur, qui</w:t>
+      </w:r>
+      <w:r>
+        <w:rPr>
+          <w:sz w:val="24"/>
+          <w:szCs w:val="24"/>
+        </w:rPr>
+        <w:t xml:space="preserve"> ne </w:t>
+      </w:r>
+      <w:r>
+        <w:rPr>
+          <w:sz w:val="24"/>
+          <w:szCs w:val="24"/>
+        </w:rPr>
+        <w:t>doit alors plus retaper son mot de passe ni</w:t>
+      </w:r>
+      <w:r>
+        <w:rPr>
+          <w:sz w:val="24"/>
+          <w:szCs w:val="24"/>
+        </w:rPr>
+        <w:t xml:space="preserve"> son adresse mail pour se connecter. </w:t>
       </w:r>
     </w:p>
     <w:p>
@@ -1113,7 +1179,49 @@
           <w:sz w:val="24"/>
           <w:szCs w:val="24"/>
         </w:rPr>
-        <w:t xml:space="preserve">a accès à la fonction « commander ». Cela lui permet de créer une commande de bière depuis différents points de vente et de différentes quantités. Il est tout à fait possible de réinitialiser sa commande. </w:t>
+        <w:t>a accès à la fonction « commander ». Cela lui</w:t>
+      </w:r>
+      <w:r>
+        <w:rPr>
+          <w:sz w:val="24"/>
+          <w:szCs w:val="24"/>
+        </w:rPr>
+        <w:t xml:space="preserve"> permet de créer une commande d’un nombre choisi de</w:t>
+      </w:r>
+      <w:r>
+        <w:rPr>
+          <w:sz w:val="24"/>
+          <w:szCs w:val="24"/>
+        </w:rPr>
+        <w:t xml:space="preserve"> bière</w:t>
+      </w:r>
+      <w:r>
+        <w:rPr>
+          <w:sz w:val="24"/>
+          <w:szCs w:val="24"/>
+        </w:rPr>
+        <w:t>s</w:t>
+      </w:r>
+      <w:r>
+        <w:rPr>
+          <w:sz w:val="24"/>
+          <w:szCs w:val="24"/>
+        </w:rPr>
+        <w:t xml:space="preserve"> depuis d</w:t>
+      </w:r>
+      <w:r>
+        <w:rPr>
+          <w:sz w:val="24"/>
+          <w:szCs w:val="24"/>
+        </w:rPr>
+        <w:t>ifférents points de vente</w:t>
+      </w:r>
+      <w:r>
+        <w:rPr>
+          <w:sz w:val="24"/>
+          <w:szCs w:val="24"/>
+        </w:rPr>
+        <w:t xml:space="preserve">. Il est tout à fait possible de réinitialiser sa commande. </w:t>
       </w:r>
       <w:r>
         <w:rPr>
@@ -1205,7 +1313,21 @@
           <w:sz w:val="24"/>
           <w:szCs w:val="24"/>
         </w:rPr>
-        <w:t xml:space="preserve">Commençons par la base de données. Il nous a été demandé pour créer le site d’utiliser une base de données non relationnelle. Etant donné qu’un système nous a été présenté en cours, et que nous avons assez peu d’expérience en tant que développeur, nous avons décidé d’utiliser ledit système. Il s’agit de </w:t>
+        <w:t>Commençons par la base de données. Il nous a été demandé</w:t>
+      </w:r>
+      <w:r>
+        <w:rPr>
+          <w:sz w:val="24"/>
+          <w:szCs w:val="24"/>
+        </w:rPr>
+        <w:t xml:space="preserve"> </w:t>
+      </w:r>
+      <w:r>
+        <w:rPr>
+          <w:sz w:val="24"/>
+          <w:szCs w:val="24"/>
+        </w:rPr>
+        <w:t xml:space="preserve">d’utiliser une base de données non relationnelle. Etant donné qu’un système nous a été présenté en cours, et que nous avons assez peu d’expérience en tant que développeur, nous avons décidé d’utiliser ledit système. Il s’agit de </w:t>
       </w:r>
       <w:r>
         <w:rPr>
@@ -1249,6 +1371,13 @@
           <w:sz w:val="24"/>
           <w:szCs w:val="24"/>
         </w:rPr>
+        <w:t>, et plus précisément le module mongoose</w:t>
+      </w:r>
+      <w:r>
+        <w:rPr>
+          <w:sz w:val="24"/>
+          <w:szCs w:val="24"/>
+        </w:rPr>
         <w:t>. Nous avons également utilisé ce langage pour créer et gérer la partie serveur du site</w:t>
       </w:r>
       <w:r>
@@ -1263,7 +1392,14 @@
           <w:sz w:val="24"/>
           <w:szCs w:val="24"/>
         </w:rPr>
-        <w:t xml:space="preserve"> est très adapté aux applications web, bien que son utilisation ne s’y limite pa</w:t>
+        <w:t xml:space="preserve"> est particulièrement</w:t>
+      </w:r>
+      <w:r>
+        <w:rPr>
+          <w:sz w:val="24"/>
+          <w:szCs w:val="24"/>
+        </w:rPr>
+        <w:t xml:space="preserve"> adapté aux applications web, bien que son utilisation ne s’y limite pa</w:t>
       </w:r>
       <w:r>
         <w:rPr>
@@ -1286,7 +1422,21 @@
           <w:szCs w:val="24"/>
         </w:rPr>
         <w:tab/>
-        <w:t>Les derniers outils à présenter sont html, css et Bootstrap. Ces trois outils nous ont permis de développer l’aspect et les liens entre les différentes pages web. Html se charge de la partie des liens entre les différentes pages, ainsi que la structure des pages et des textes, tandis que css se charge de la mise en pages desdites structures et textes. Enfin, nous avons utilisé Bootstrap. Il s’agit d’un module javascript qui nous permet de lier les différentes pages javascript avec les pages html. Pour notre site, nous avons utilisé les versions html5/css3/Bootstrap 3, car il s’agit des versions les plus stables</w:t>
+        <w:t>Les derniers outils à présenter sont html, css et Bootstrap. Ces trois outils nous o</w:t>
+      </w:r>
+      <w:r>
+        <w:rPr>
+          <w:sz w:val="24"/>
+          <w:szCs w:val="24"/>
+        </w:rPr>
+        <w:t>nt permis de développer le rendu</w:t>
+      </w:r>
+      <w:r>
+        <w:rPr>
+          <w:sz w:val="24"/>
+          <w:szCs w:val="24"/>
+        </w:rPr>
+        <w:t xml:space="preserve"> et les liens entre les différentes pages web. Html se charge de la partie des liens entre les différentes pages, ainsi que la structure des pages et des textes, tandis que css se charge de la mise en pages desdites structures et textes. Enfin, nous avons utilisé Bootstrap. Il s’agit d’un module javascript qui nous permet de lier les différentes pages javascript avec les pages html. Pour notre site, nous avons utilisé les versions html5/css3/Bootstrap 3, car il s’agit des versions les plus stables</w:t>
       </w:r>
       <w:r>
         <w:rPr>
@@ -1360,15 +1510,14 @@
           <w:sz w:val="24"/>
           <w:szCs w:val="24"/>
         </w:rPr>
-        <w:t xml:space="preserve">Pour notre site, nous avons décidé d’utiliser un </w:t>
-      </w:r>
-      <w:proofErr w:type="gramStart"/>
-      <w:r>
-        <w:rPr>
-          <w:sz w:val="24"/>
-          <w:szCs w:val="24"/>
-        </w:rPr>
-        <w:t>fichier .</w:t>
+        <w:t>Pour notre site, nous avo</w:t>
+      </w:r>
+      <w:r>
+        <w:rPr>
+          <w:sz w:val="24"/>
+          <w:szCs w:val="24"/>
+        </w:rPr>
+        <w:t xml:space="preserve">ns décidé d’utiliser un fichier </w:t>
       </w:r>
       <w:proofErr w:type="spellStart"/>
       <w:r>
@@ -1376,24 +1525,73 @@
           <w:sz w:val="24"/>
           <w:szCs w:val="24"/>
         </w:rPr>
+        <w:t>j</w:t>
+      </w:r>
+      <w:r>
+        <w:rPr>
+          <w:sz w:val="24"/>
+          <w:szCs w:val="24"/>
+        </w:rPr>
+        <w:t>son</w:t>
+      </w:r>
+      <w:proofErr w:type="spellEnd"/>
+      <w:r>
+        <w:rPr>
+          <w:sz w:val="24"/>
+          <w:szCs w:val="24"/>
+        </w:rPr>
+        <w:t xml:space="preserve"> afin de remplir la bdd avec une liste de bière assez conséquente. En effet, le système de mongo permet de sauvegarder des fichier</w:t>
+      </w:r>
+      <w:r>
+        <w:rPr>
+          <w:sz w:val="24"/>
+          <w:szCs w:val="24"/>
+        </w:rPr>
+        <w:t xml:space="preserve"> </w:t>
+      </w:r>
+      <w:proofErr w:type="spellStart"/>
+      <w:r>
+        <w:rPr>
+          <w:sz w:val="24"/>
+          <w:szCs w:val="24"/>
+        </w:rPr>
         <w:t>json</w:t>
       </w:r>
       <w:proofErr w:type="spellEnd"/>
-      <w:proofErr w:type="gramEnd"/>
-      <w:r>
-        <w:rPr>
-          <w:sz w:val="24"/>
-          <w:szCs w:val="24"/>
-        </w:rPr>
-        <w:t xml:space="preserve"> afin de remplir la bdd avec une liste de bière assez conséquente. En effet, le système de mongo permet de sauvegarder des </w:t>
-      </w:r>
-      <w:proofErr w:type="gramStart"/>
-      <w:r>
-        <w:rPr>
-          <w:sz w:val="24"/>
-          <w:szCs w:val="24"/>
-        </w:rPr>
-        <w:t>fichier</w:t>
+      <w:r>
+        <w:rPr>
+          <w:sz w:val="24"/>
+          <w:szCs w:val="24"/>
+        </w:rPr>
+        <w:t xml:space="preserve"> directement dans la bdd, pour peu que la syntaxe du fichier soit correc</w:t>
+      </w:r>
+      <w:r>
+        <w:rPr>
+          <w:sz w:val="24"/>
+          <w:szCs w:val="24"/>
+        </w:rPr>
+        <w:t>te.</w:t>
+      </w:r>
+      <w:r>
+        <w:rPr>
+          <w:sz w:val="24"/>
+          <w:szCs w:val="24"/>
+        </w:rPr>
+        <w:t xml:space="preserve"> Nous avons donc utilisé une liste de </w:t>
+      </w:r>
+      <w:r>
+        <w:rPr>
+          <w:sz w:val="24"/>
+          <w:szCs w:val="24"/>
+        </w:rPr>
+        <w:t>Wikipédia</w:t>
+      </w:r>
+      <w:r>
+        <w:rPr>
+          <w:sz w:val="24"/>
+          <w:szCs w:val="24"/>
+        </w:rPr>
+        <w:t xml:space="preserve"> des bières belges, et avons inséré le fichier dans la bdd</w:t>
       </w:r>
       <w:r>
         <w:rPr>
@@ -1407,198 +1605,248 @@
           <w:sz w:val="24"/>
           <w:szCs w:val="24"/>
         </w:rPr>
+        <w:t xml:space="preserve">(après avoir transformé le fichier </w:t>
+      </w:r>
+      <w:proofErr w:type="spellStart"/>
+      <w:r>
+        <w:rPr>
+          <w:sz w:val="24"/>
+          <w:szCs w:val="24"/>
+        </w:rPr>
+        <w:t>xtml</w:t>
+      </w:r>
+      <w:proofErr w:type="spellEnd"/>
+      <w:r>
+        <w:rPr>
+          <w:sz w:val="24"/>
+          <w:szCs w:val="24"/>
+        </w:rPr>
+        <w:t xml:space="preserve"> en fichier </w:t>
+      </w:r>
+      <w:proofErr w:type="spellStart"/>
+      <w:r>
+        <w:rPr>
+          <w:sz w:val="24"/>
+          <w:szCs w:val="24"/>
+        </w:rPr>
+        <w:t>json</w:t>
+      </w:r>
+      <w:proofErr w:type="spellEnd"/>
+      <w:r>
+        <w:rPr>
+          <w:sz w:val="24"/>
+          <w:szCs w:val="24"/>
+        </w:rPr>
+        <w:t>)</w:t>
+      </w:r>
+      <w:r>
+        <w:rPr>
+          <w:sz w:val="24"/>
+          <w:szCs w:val="24"/>
+        </w:rPr>
         <w:t>.</w:t>
       </w:r>
+    </w:p>
+    <w:p>
+      <w:pPr>
+        <w:ind w:firstLine="708"/>
+        <w:rPr>
+          <w:sz w:val="24"/>
+          <w:szCs w:val="24"/>
+        </w:rPr>
+      </w:pPr>
+      <w:r>
+        <w:rPr>
+          <w:sz w:val="24"/>
+          <w:szCs w:val="24"/>
+        </w:rPr>
+        <w:t>Comme dit précédemment, les do</w:t>
+      </w:r>
+      <w:r>
+        <w:rPr>
+          <w:sz w:val="24"/>
+          <w:szCs w:val="24"/>
+        </w:rPr>
+        <w:t>nnées sont stockées dans un</w:t>
+      </w:r>
+      <w:r>
+        <w:rPr>
+          <w:sz w:val="24"/>
+          <w:szCs w:val="24"/>
+        </w:rPr>
+        <w:t>e</w:t>
+      </w:r>
+      <w:r>
+        <w:rPr>
+          <w:sz w:val="24"/>
+          <w:szCs w:val="24"/>
+        </w:rPr>
+        <w:t xml:space="preserve"> bdd à l’aide de </w:t>
+      </w:r>
+      <w:r>
+        <w:rPr>
+          <w:sz w:val="24"/>
+          <w:szCs w:val="24"/>
+        </w:rPr>
+        <w:t>MongoDB</w:t>
+      </w:r>
+      <w:r>
+        <w:rPr>
+          <w:sz w:val="24"/>
+          <w:szCs w:val="24"/>
+        </w:rPr>
+        <w:t xml:space="preserve">. Afin de pouvoir accéder, manipuler ou supprimer ses données, nous </w:t>
+      </w:r>
+      <w:r>
+        <w:rPr>
+          <w:sz w:val="24"/>
+          <w:szCs w:val="24"/>
+        </w:rPr>
+        <w:t>avons utilisé</w:t>
+      </w:r>
+      <w:r>
+        <w:rPr>
+          <w:sz w:val="24"/>
+          <w:szCs w:val="24"/>
+        </w:rPr>
+        <w:t xml:space="preserve"> un module de node.js appelé mongo</w:t>
+      </w:r>
+      <w:r>
+        <w:rPr>
+          <w:sz w:val="24"/>
+          <w:szCs w:val="24"/>
+        </w:rPr>
+        <w:t>ose</w:t>
+      </w:r>
+      <w:r>
+        <w:rPr>
+          <w:sz w:val="24"/>
+          <w:szCs w:val="24"/>
+        </w:rPr>
+        <w:t>.</w:t>
+      </w:r>
+      <w:r>
+        <w:rPr>
+          <w:sz w:val="24"/>
+          <w:szCs w:val="24"/>
+        </w:rPr>
+        <w:t xml:space="preserve"> </w:t>
+      </w:r>
+      <w:r>
+        <w:rPr>
+          <w:sz w:val="24"/>
+          <w:szCs w:val="24"/>
+        </w:rPr>
+        <w:t xml:space="preserve"> Mongoose fonctionne de la manière suivante : il faut créer à l’aide de classe javascript des objets qui correspondent aux données de la bdd, puis créer</w:t>
+      </w:r>
+      <w:r>
+        <w:rPr>
+          <w:sz w:val="24"/>
+          <w:szCs w:val="24"/>
+        </w:rPr>
+        <w:t xml:space="preserve"> une connexion avec la bdd, et enfin</w:t>
+      </w:r>
+      <w:r>
+        <w:rPr>
+          <w:sz w:val="24"/>
+          <w:szCs w:val="24"/>
+        </w:rPr>
+        <w:t xml:space="preserve"> lier les différences objets à la bdd.</w:t>
+      </w:r>
+    </w:p>
+    <w:p>
+      <w:pPr>
+        <w:ind w:firstLine="708"/>
+        <w:rPr>
+          <w:sz w:val="24"/>
+          <w:szCs w:val="24"/>
+        </w:rPr>
+      </w:pPr>
+      <w:r>
+        <w:rPr>
+          <w:sz w:val="24"/>
+          <w:szCs w:val="24"/>
+        </w:rPr>
+        <w:t>Dans notre application, nous avons trois classes, situées dans le dossier ‘model’. Ces classes représentent les bières, les points de vente et les utilisateurs.</w:t>
+      </w:r>
+      <w:r>
+        <w:rPr>
+          <w:sz w:val="24"/>
+          <w:szCs w:val="24"/>
+        </w:rPr>
+        <w:t xml:space="preserve"> Les informations de connexion à la bdd sont quant à elles dans la classe session.js.</w:t>
+      </w:r>
+      <w:r>
+        <w:rPr>
+          <w:sz w:val="24"/>
+          <w:szCs w:val="24"/>
+        </w:rPr>
+        <w:t xml:space="preserve"> Ainsi, chaque fois que nous voudrons utiliser des données de la bdd, nous devrons créer un nouvel objet, ou modifier les données d’un objet déjà existant, puis appliquer les requêtes correspondantes</w:t>
+      </w:r>
+      <w:r>
+        <w:rPr>
+          <w:sz w:val="24"/>
+          <w:szCs w:val="24"/>
+        </w:rPr>
+        <w:t xml:space="preserve"> grâce aux données de ces objets</w:t>
+      </w:r>
+      <w:r>
+        <w:rPr>
+          <w:sz w:val="24"/>
+          <w:szCs w:val="24"/>
+        </w:rPr>
+        <w:t xml:space="preserve"> dans la bdd. Nous avons choisi d’utiliser mongoose car il s’agit de l’outil le plus</w:t>
+      </w:r>
+      <w:r>
+        <w:rPr>
+          <w:sz w:val="24"/>
+          <w:szCs w:val="24"/>
+        </w:rPr>
+        <w:t xml:space="preserve"> répandu. Il est à noter</w:t>
+      </w:r>
+      <w:r>
+        <w:rPr>
+          <w:sz w:val="24"/>
+          <w:szCs w:val="24"/>
+        </w:rPr>
+        <w:t xml:space="preserve"> que les modifications de bdd</w:t>
+      </w:r>
+      <w:r>
+        <w:rPr>
+          <w:sz w:val="24"/>
+          <w:szCs w:val="24"/>
+        </w:rPr>
+        <w:t xml:space="preserve"> se font dans les méthodes </w:t>
+      </w:r>
       <w:proofErr w:type="spellStart"/>
       <w:r>
         <w:rPr>
           <w:sz w:val="24"/>
           <w:szCs w:val="24"/>
         </w:rPr>
-        <w:t>json</w:t>
+        <w:t>router.post</w:t>
       </w:r>
       <w:proofErr w:type="spellEnd"/>
-      <w:proofErr w:type="gramEnd"/>
-      <w:r>
-        <w:rPr>
-          <w:sz w:val="24"/>
-          <w:szCs w:val="24"/>
-        </w:rPr>
-        <w:t xml:space="preserve"> directement dans la bdd, pour peu que la syntaxe du fichier soit correc</w:t>
-      </w:r>
-      <w:r>
-        <w:rPr>
-          <w:sz w:val="24"/>
-          <w:szCs w:val="24"/>
-        </w:rPr>
-        <w:t>te.</w:t>
-      </w:r>
-      <w:r>
-        <w:rPr>
-          <w:sz w:val="24"/>
-          <w:szCs w:val="24"/>
-        </w:rPr>
-        <w:t xml:space="preserve"> Nous avons donc utilisé une liste de </w:t>
-      </w:r>
-      <w:r>
-        <w:rPr>
-          <w:sz w:val="24"/>
-          <w:szCs w:val="24"/>
-        </w:rPr>
-        <w:t>Wikipédia</w:t>
-      </w:r>
-      <w:r>
-        <w:rPr>
-          <w:sz w:val="24"/>
-          <w:szCs w:val="24"/>
-        </w:rPr>
-        <w:t xml:space="preserve"> des bières belges, et avons inséré le fichier dans la bdd</w:t>
-      </w:r>
-      <w:r>
-        <w:rPr>
-          <w:sz w:val="24"/>
-          <w:szCs w:val="24"/>
-        </w:rPr>
-        <w:t xml:space="preserve"> </w:t>
-      </w:r>
-      <w:r>
-        <w:rPr>
-          <w:sz w:val="24"/>
-          <w:szCs w:val="24"/>
-        </w:rPr>
-        <w:t>(après transformation au format conforme).</w:t>
-      </w:r>
-    </w:p>
-    <w:p>
-      <w:pPr>
-        <w:ind w:firstLine="708"/>
-        <w:rPr>
-          <w:sz w:val="24"/>
-          <w:szCs w:val="24"/>
-        </w:rPr>
-      </w:pPr>
-      <w:r>
-        <w:rPr>
-          <w:sz w:val="24"/>
-          <w:szCs w:val="24"/>
-        </w:rPr>
-        <w:t>Comme dit précédemment, les do</w:t>
-      </w:r>
-      <w:r>
-        <w:rPr>
-          <w:sz w:val="24"/>
-          <w:szCs w:val="24"/>
-        </w:rPr>
-        <w:t xml:space="preserve">nnées sont stockées dans un bdd à l’aide de </w:t>
-      </w:r>
-      <w:r>
-        <w:rPr>
-          <w:sz w:val="24"/>
-          <w:szCs w:val="24"/>
-        </w:rPr>
-        <w:t>MongoDB</w:t>
-      </w:r>
-      <w:r>
-        <w:rPr>
-          <w:sz w:val="24"/>
-          <w:szCs w:val="24"/>
-        </w:rPr>
-        <w:t xml:space="preserve">. Afin de pouvoir accéder, manipuler ou supprimer ses données, nous </w:t>
-      </w:r>
-      <w:r>
-        <w:rPr>
-          <w:sz w:val="24"/>
-          <w:szCs w:val="24"/>
-        </w:rPr>
-        <w:t>avons utilisé</w:t>
-      </w:r>
-      <w:r>
-        <w:rPr>
-          <w:sz w:val="24"/>
-          <w:szCs w:val="24"/>
-        </w:rPr>
-        <w:t xml:space="preserve"> un module de node.js appelé mongo</w:t>
-      </w:r>
-      <w:r>
-        <w:rPr>
-          <w:sz w:val="24"/>
-          <w:szCs w:val="24"/>
-        </w:rPr>
-        <w:t>ose</w:t>
-      </w:r>
-      <w:r>
-        <w:rPr>
-          <w:sz w:val="24"/>
-          <w:szCs w:val="24"/>
-        </w:rPr>
-        <w:t>.</w:t>
-      </w:r>
-      <w:r>
-        <w:rPr>
-          <w:sz w:val="24"/>
-          <w:szCs w:val="24"/>
-        </w:rPr>
-        <w:t xml:space="preserve"> </w:t>
-      </w:r>
-      <w:r>
-        <w:rPr>
-          <w:sz w:val="24"/>
-          <w:szCs w:val="24"/>
-        </w:rPr>
-        <w:t xml:space="preserve"> Mongoose fonctionne de la manière suivante : il faut créer à l’aide de classe javascript des objets qui correspondent aux données de la bdd, puis créer une connexion avec la bdd, puis lier les différences objets à la bdd.</w:t>
-      </w:r>
-    </w:p>
-    <w:p>
-      <w:pPr>
-        <w:ind w:firstLine="708"/>
-        <w:rPr>
-          <w:sz w:val="24"/>
-          <w:szCs w:val="24"/>
-        </w:rPr>
-      </w:pPr>
-      <w:r>
-        <w:rPr>
-          <w:sz w:val="24"/>
-          <w:szCs w:val="24"/>
-        </w:rPr>
-        <w:t>Dans notre application, nous avons trois classes, situées dans le dossier ‘model’. Ces classes représentent les bières, les points de vente et les utilisateurs.</w:t>
-      </w:r>
-      <w:r>
-        <w:rPr>
-          <w:sz w:val="24"/>
-          <w:szCs w:val="24"/>
-        </w:rPr>
-        <w:t xml:space="preserve"> Les informations de connexion à la bdd sont quant à elles dans la classe session.js.</w:t>
-      </w:r>
-      <w:r>
-        <w:rPr>
-          <w:sz w:val="24"/>
-          <w:szCs w:val="24"/>
-        </w:rPr>
-        <w:t xml:space="preserve"> Ainsi, chaque fois que nous voudrons utiliser des données de la bdd, nous devrons créer un nouvel objet, ou modifier les données d’un objet déjà existant, puis appliquer les requêtes correspondantes dans la bdd. Nous avons choisi d’utiliser mongoose car il s’agit de l’outil le plus</w:t>
-      </w:r>
-      <w:r>
-        <w:rPr>
-          <w:sz w:val="24"/>
-          <w:szCs w:val="24"/>
-        </w:rPr>
-        <w:t xml:space="preserve"> répandu. Il est à noter que les modifications de bdd ne se font que dans les méthodes </w:t>
-      </w:r>
-      <w:proofErr w:type="spellStart"/>
-      <w:r>
-        <w:rPr>
-          <w:sz w:val="24"/>
-          <w:szCs w:val="24"/>
-        </w:rPr>
-        <w:t>router.post</w:t>
-      </w:r>
-      <w:proofErr w:type="spellEnd"/>
-      <w:r>
-        <w:rPr>
-          <w:sz w:val="24"/>
-          <w:szCs w:val="24"/>
-        </w:rPr>
-        <w:t>, puisque ce sont ces méthodes qui envoient les réponses aux indications faites par l’utilisateur.</w:t>
+      <w:r>
+        <w:rPr>
+          <w:sz w:val="24"/>
+          <w:szCs w:val="24"/>
+        </w:rPr>
+        <w:t xml:space="preserve">, puisque ce sont ces méthodes qui envoient les réponses aux </w:t>
+      </w:r>
+      <w:r>
+        <w:rPr>
+          <w:sz w:val="24"/>
+          <w:szCs w:val="24"/>
+        </w:rPr>
+        <w:t>demandes</w:t>
+      </w:r>
+      <w:r>
+        <w:rPr>
+          <w:sz w:val="24"/>
+          <w:szCs w:val="24"/>
+        </w:rPr>
+        <w:t xml:space="preserve"> faites par l’utilisateur.</w:t>
       </w:r>
     </w:p>
     <w:p>
@@ -1697,7 +1945,36 @@
           <w:szCs w:val="24"/>
         </w:rPr>
         <w:tab/>
-        <w:t xml:space="preserve">Dans la classe server.js, nous initions toutes les données nécessaires pour que l’adresse localhost soit reconnue par le navigateur, en plus de connecter la </w:t>
+      </w:r>
+      <w:r>
+        <w:rPr>
+          <w:sz w:val="24"/>
+          <w:szCs w:val="24"/>
+        </w:rPr>
+        <w:t>Commençons par la classe server.js. Celle-ci effectue deux opérations au démarrage du serveur. D’abord elle ouvre la base de données, ensuite, elle connecte les différentes adresses localhost.</w:t>
+      </w:r>
+    </w:p>
+    <w:p>
+      <w:pPr>
+        <w:rPr>
+          <w:sz w:val="24"/>
+          <w:szCs w:val="24"/>
+        </w:rPr>
+      </w:pPr>
+      <w:r>
+        <w:rPr>
+          <w:sz w:val="24"/>
+          <w:szCs w:val="24"/>
+        </w:rPr>
+        <w:tab/>
+        <w:t>La classe router.js elle contient toutes les fonctions nécessaires à la navigation entre les pages. De même, c’est dans cette classe que sont définies les fonctions permettant le transfert des données, que ce soit en réception des informations envoyées par les utilisateurs ou les informations à renvoyer pour qu’elle s</w:t>
+      </w:r>
+      <w:r>
+        <w:rPr>
+          <w:sz w:val="24"/>
+          <w:szCs w:val="24"/>
+        </w:rPr>
+        <w:t>oit affichées par les fichiers « </w:t>
       </w:r>
       <w:proofErr w:type="spellStart"/>
       <w:r>
@@ -1705,7 +1982,7 @@
           <w:sz w:val="24"/>
           <w:szCs w:val="24"/>
         </w:rPr>
-        <w:t>database</w:t>
+        <w:t>ejs</w:t>
       </w:r>
       <w:proofErr w:type="spellEnd"/>
       <w:r>
@@ -1713,165 +1990,145 @@
           <w:sz w:val="24"/>
           <w:szCs w:val="24"/>
         </w:rPr>
-        <w:t xml:space="preserve"> (ouverte précédemment) au serveur. </w:t>
-      </w:r>
-    </w:p>
-    <w:p>
-      <w:pPr>
-        <w:rPr>
-          <w:sz w:val="24"/>
-          <w:szCs w:val="24"/>
-        </w:rPr>
-      </w:pPr>
-      <w:r>
-        <w:rPr>
-          <w:sz w:val="24"/>
-          <w:szCs w:val="24"/>
-        </w:rPr>
-        <w:tab/>
-        <w:t xml:space="preserve">La classe router.js elle contient toutes les fonctions nécessaires à la navigation entre les pages. De même, c’est dans cette classe que sont définies les fonctions permettant le transfert des données, que ce soit en réception des informations envoyées par les utilisateurs ou les informations à renvoyer pour qu’elle soit affichées par les </w:t>
+        <w:t> »</w:t>
+      </w:r>
+      <w:r>
+        <w:rPr>
+          <w:sz w:val="24"/>
+          <w:szCs w:val="24"/>
+        </w:rPr>
+        <w:t xml:space="preserve"> décrit plus bas. Globalement, le fichier router contient deux grandes catégories de fonctions : les fonctions </w:t>
+      </w:r>
+      <w:proofErr w:type="spellStart"/>
+      <w:r>
+        <w:rPr>
+          <w:sz w:val="24"/>
+          <w:szCs w:val="24"/>
+        </w:rPr>
+        <w:t>get</w:t>
+      </w:r>
+      <w:proofErr w:type="spellEnd"/>
+      <w:r>
+        <w:rPr>
+          <w:sz w:val="24"/>
+          <w:szCs w:val="24"/>
+        </w:rPr>
+        <w:t xml:space="preserve"> et les fonctions post. </w:t>
+      </w:r>
+    </w:p>
+    <w:p>
+      <w:pPr>
+        <w:rPr>
+          <w:color w:val="FF0000"/>
+          <w:sz w:val="24"/>
+          <w:szCs w:val="24"/>
+        </w:rPr>
+      </w:pPr>
+      <w:r>
+        <w:rPr>
+          <w:sz w:val="24"/>
+          <w:szCs w:val="24"/>
+        </w:rPr>
+        <w:lastRenderedPageBreak/>
+        <w:tab/>
+        <w:t xml:space="preserve">Commençons par les fonctions </w:t>
+      </w:r>
+      <w:proofErr w:type="spellStart"/>
+      <w:r>
+        <w:rPr>
+          <w:sz w:val="24"/>
+          <w:szCs w:val="24"/>
+        </w:rPr>
+        <w:t>get</w:t>
+      </w:r>
+      <w:proofErr w:type="spellEnd"/>
+      <w:r>
+        <w:rPr>
+          <w:sz w:val="24"/>
+          <w:szCs w:val="24"/>
+        </w:rPr>
+        <w:t xml:space="preserve">. </w:t>
+      </w:r>
+      <w:r>
+        <w:rPr>
+          <w:color w:val="FF0000"/>
+          <w:sz w:val="24"/>
+          <w:szCs w:val="24"/>
+        </w:rPr>
+        <w:t>&lt;</w:t>
       </w:r>
       <w:proofErr w:type="gramStart"/>
       <w:r>
         <w:rPr>
-          <w:sz w:val="24"/>
-          <w:szCs w:val="24"/>
-        </w:rPr>
-        <w:t>fichiers .</w:t>
+          <w:color w:val="FF0000"/>
+          <w:sz w:val="24"/>
+          <w:szCs w:val="24"/>
+        </w:rPr>
+        <w:t>décrire</w:t>
+      </w:r>
+      <w:proofErr w:type="gramEnd"/>
+      <w:r>
+        <w:rPr>
+          <w:color w:val="FF0000"/>
+          <w:sz w:val="24"/>
+          <w:szCs w:val="24"/>
+        </w:rPr>
+        <w:t xml:space="preserve"> utilité&gt; (je ne suis pas </w:t>
       </w:r>
       <w:proofErr w:type="spellStart"/>
       <w:r>
         <w:rPr>
-          <w:sz w:val="24"/>
-          <w:szCs w:val="24"/>
-        </w:rPr>
-        <w:t>ejs</w:t>
+          <w:color w:val="FF0000"/>
+          <w:sz w:val="24"/>
+          <w:szCs w:val="24"/>
+        </w:rPr>
+        <w:t>sû</w:t>
       </w:r>
       <w:proofErr w:type="spellEnd"/>
-      <w:proofErr w:type="gramEnd"/>
-      <w:r>
-        <w:rPr>
-          <w:sz w:val="24"/>
-          <w:szCs w:val="24"/>
-        </w:rPr>
-        <w:t xml:space="preserve"> décrit plus bas. Globalement, le fichier router contient deux grandes catégories de fonctions : les fonctions </w:t>
-      </w:r>
-      <w:proofErr w:type="spellStart"/>
-      <w:r>
-        <w:rPr>
-          <w:sz w:val="24"/>
-          <w:szCs w:val="24"/>
-        </w:rPr>
-        <w:t>get</w:t>
-      </w:r>
-      <w:proofErr w:type="spellEnd"/>
-      <w:r>
-        <w:rPr>
-          <w:sz w:val="24"/>
-          <w:szCs w:val="24"/>
-        </w:rPr>
-        <w:t xml:space="preserve"> et les fonctions post. </w:t>
-      </w:r>
-    </w:p>
-    <w:p>
-      <w:pPr>
+      <w:r>
         <w:rPr>
           <w:color w:val="FF0000"/>
           <w:sz w:val="24"/>
           <w:szCs w:val="24"/>
         </w:rPr>
-      </w:pPr>
-      <w:r>
-        <w:rPr>
-          <w:sz w:val="24"/>
-          <w:szCs w:val="24"/>
-        </w:rPr>
-        <w:tab/>
-        <w:t xml:space="preserve">Commençons par les fonctions </w:t>
-      </w:r>
-      <w:proofErr w:type="spellStart"/>
-      <w:r>
-        <w:rPr>
-          <w:sz w:val="24"/>
-          <w:szCs w:val="24"/>
-        </w:rPr>
-        <w:t>get</w:t>
-      </w:r>
-      <w:proofErr w:type="spellEnd"/>
+        <w:t xml:space="preserve"> d’avoir compris leur fonctionnement)</w:t>
+      </w:r>
+    </w:p>
+    <w:p>
+      <w:pPr>
+        <w:ind w:firstLine="708"/>
+        <w:rPr>
+          <w:sz w:val="24"/>
+          <w:szCs w:val="24"/>
+        </w:rPr>
+      </w:pPr>
+      <w:r>
+        <w:rPr>
+          <w:sz w:val="24"/>
+          <w:szCs w:val="24"/>
+        </w:rPr>
+        <w:t>Les fonctions post quant à elles, ont pour fonctions de récupérer les données envoyées par les requêtes utilisateurs. A chaque fois qu’un utilisateur appuie sur un bouton, cela envoie une requête post avec certaines données. Selon les données reçues, le router effectuera les opérations demandées, modifiera la base de données si nécessaires, puis enverra l’adresse de la page que l’application doit afficher</w:t>
+      </w:r>
+      <w:r>
+        <w:rPr>
+          <w:sz w:val="24"/>
+          <w:szCs w:val="24"/>
+        </w:rPr>
+        <w:t>, ainsi que les informations nécessaires</w:t>
+      </w:r>
+      <w:r>
+        <w:rPr>
+          <w:sz w:val="24"/>
+          <w:szCs w:val="24"/>
+        </w:rPr>
+        <w:t xml:space="preserve"> à l’affichage de celle-ci, comme par exemple, le nom de l’utilisateur</w:t>
+      </w:r>
       <w:r>
         <w:rPr>
           <w:sz w:val="24"/>
           <w:szCs w:val="24"/>
         </w:rPr>
         <w:t xml:space="preserve">. </w:t>
-      </w:r>
-      <w:r>
-        <w:rPr>
-          <w:color w:val="FF0000"/>
-          <w:sz w:val="24"/>
-          <w:szCs w:val="24"/>
-        </w:rPr>
-        <w:t>&lt;</w:t>
-      </w:r>
-      <w:proofErr w:type="gramStart"/>
-      <w:r>
-        <w:rPr>
-          <w:color w:val="FF0000"/>
-          <w:sz w:val="24"/>
-          <w:szCs w:val="24"/>
-        </w:rPr>
-        <w:t>décrire</w:t>
-      </w:r>
-      <w:proofErr w:type="gramEnd"/>
-      <w:r>
-        <w:rPr>
-          <w:color w:val="FF0000"/>
-          <w:sz w:val="24"/>
-          <w:szCs w:val="24"/>
-        </w:rPr>
-        <w:t xml:space="preserve"> utilité&gt; (je ne suis pas </w:t>
-      </w:r>
-      <w:proofErr w:type="spellStart"/>
-      <w:r>
-        <w:rPr>
-          <w:color w:val="FF0000"/>
-          <w:sz w:val="24"/>
-          <w:szCs w:val="24"/>
-        </w:rPr>
-        <w:t>sû</w:t>
-      </w:r>
-      <w:proofErr w:type="spellEnd"/>
-      <w:r>
-        <w:rPr>
-          <w:color w:val="FF0000"/>
-          <w:sz w:val="24"/>
-          <w:szCs w:val="24"/>
-        </w:rPr>
-        <w:t xml:space="preserve"> d’avoir compris leur fonctionnement)</w:t>
-      </w:r>
-    </w:p>
-    <w:p>
-      <w:pPr>
-        <w:ind w:firstLine="708"/>
-        <w:rPr>
-          <w:sz w:val="24"/>
-          <w:szCs w:val="24"/>
-        </w:rPr>
-      </w:pPr>
-      <w:r>
-        <w:rPr>
-          <w:sz w:val="24"/>
-          <w:szCs w:val="24"/>
-        </w:rPr>
-        <w:lastRenderedPageBreak/>
-        <w:t>Les fonctions post quant à elles, ont pour fonctions de récupérer les données envoyées par les requêtes utilisateurs. A chaque fois qu’un utilisateur appuie sur un bouton, cela envoie une requête post avec certaines données. Selon les données reçues, le router effectuera les opérations demandées, modifiera la base de données si nécessaires, puis enverra l’adresse de la page que l’application doit afficher</w:t>
-      </w:r>
-      <w:r>
-        <w:rPr>
-          <w:sz w:val="24"/>
-          <w:szCs w:val="24"/>
-        </w:rPr>
-        <w:t xml:space="preserve">, ainsi que les informations nécessaires. </w:t>
       </w:r>
     </w:p>
     <w:p>
@@ -1994,15 +2251,14 @@
           <w:szCs w:val="24"/>
         </w:rPr>
         <w:tab/>
-        <w:t xml:space="preserve">Pour la mise en page du site, nous avons utilisé le html 5 et le css 3. Pour chaque page web, un </w:t>
-      </w:r>
-      <w:proofErr w:type="gramStart"/>
-      <w:r>
-        <w:rPr>
-          <w:sz w:val="24"/>
-          <w:szCs w:val="24"/>
-        </w:rPr>
-        <w:t>page .</w:t>
+        <w:t>Pour la mise en page du site, nous avons utilisé le html 5 et le css 3.</w:t>
+      </w:r>
+      <w:r>
+        <w:rPr>
+          <w:sz w:val="24"/>
+          <w:szCs w:val="24"/>
+        </w:rPr>
+        <w:t xml:space="preserve"> Pour chaque page web, un page « </w:t>
       </w:r>
       <w:proofErr w:type="spellStart"/>
       <w:r>
@@ -2013,7 +2269,13 @@
         <w:t>ejs</w:t>
       </w:r>
       <w:proofErr w:type="spellEnd"/>
-      <w:proofErr w:type="gramEnd"/>
+      <w:r>
+        <w:rPr>
+          <w:sz w:val="24"/>
+          <w:szCs w:val="24"/>
+        </w:rPr>
+        <w:t> »</w:t>
+      </w:r>
       <w:r>
         <w:rPr>
           <w:sz w:val="24"/>
@@ -2155,15 +2417,42 @@
           <w:sz w:val="24"/>
           <w:szCs w:val="24"/>
         </w:rPr>
-        <w:t xml:space="preserve">Pour nous permettre d’effectuer quelque opération en javascript, et d’ainsi éviter la multiplication de code illisible ou de page inutile, nous avons utilisé non pas des fichiers .html, mais des </w:t>
-      </w:r>
-      <w:proofErr w:type="gramStart"/>
-      <w:r>
-        <w:rPr>
-          <w:sz w:val="24"/>
-          <w:szCs w:val="24"/>
-        </w:rPr>
-        <w:t>fichiers .</w:t>
+        <w:t>Pour nous permettre d’effectuer quelque opération en javascript, et d’ainsi éviter la multiplication de code illisible ou de page inutile, nous avon</w:t>
+      </w:r>
+      <w:r>
+        <w:rPr>
+          <w:sz w:val="24"/>
+          <w:szCs w:val="24"/>
+        </w:rPr>
+        <w:t>s utilisé non pas des fichiers « </w:t>
+      </w:r>
+      <w:r>
+        <w:rPr>
+          <w:sz w:val="24"/>
+          <w:szCs w:val="24"/>
+        </w:rPr>
+        <w:t>html</w:t>
+      </w:r>
+      <w:r>
+        <w:rPr>
+          <w:sz w:val="24"/>
+          <w:szCs w:val="24"/>
+        </w:rPr>
+        <w:t> »</w:t>
+      </w:r>
+      <w:r>
+        <w:rPr>
+          <w:sz w:val="24"/>
+          <w:szCs w:val="24"/>
+        </w:rPr>
+        <w:t xml:space="preserve">, mais des fichiers </w:t>
+      </w:r>
+      <w:r>
+        <w:rPr>
+          <w:sz w:val="24"/>
+          <w:szCs w:val="24"/>
+        </w:rPr>
+        <w:t>« </w:t>
       </w:r>
       <w:proofErr w:type="spellStart"/>
       <w:r>
@@ -2174,21 +2463,26 @@
         <w:t>ejs</w:t>
       </w:r>
       <w:proofErr w:type="spellEnd"/>
-      <w:proofErr w:type="gramEnd"/>
-      <w:r>
-        <w:rPr>
-          <w:sz w:val="24"/>
-          <w:szCs w:val="24"/>
-        </w:rPr>
-        <w:t xml:space="preserve">. La différence est que les </w:t>
-      </w:r>
-      <w:proofErr w:type="gramStart"/>
-      <w:r>
-        <w:rPr>
-          <w:sz w:val="24"/>
-          <w:szCs w:val="24"/>
-        </w:rPr>
-        <w:t>fichier .</w:t>
+      <w:r>
+        <w:rPr>
+          <w:sz w:val="24"/>
+          <w:szCs w:val="24"/>
+        </w:rPr>
+        <w:t> »</w:t>
+      </w:r>
+      <w:r>
+        <w:rPr>
+          <w:sz w:val="24"/>
+          <w:szCs w:val="24"/>
+        </w:rPr>
+        <w:t xml:space="preserve">. La différence est que les fichier </w:t>
+      </w:r>
+      <w:r>
+        <w:rPr>
+          <w:sz w:val="24"/>
+          <w:szCs w:val="24"/>
+        </w:rPr>
+        <w:t>« </w:t>
       </w:r>
       <w:proofErr w:type="spellStart"/>
       <w:r>
@@ -2199,7 +2493,13 @@
         <w:t>ejs</w:t>
       </w:r>
       <w:proofErr w:type="spellEnd"/>
-      <w:proofErr w:type="gramEnd"/>
+      <w:r>
+        <w:rPr>
+          <w:sz w:val="24"/>
+          <w:szCs w:val="24"/>
+        </w:rPr>
+        <w:t> »</w:t>
+      </w:r>
       <w:r>
         <w:rPr>
           <w:sz w:val="24"/>
@@ -2436,6 +2736,8 @@
           <w:u w:val="single"/>
         </w:rPr>
       </w:pPr>
+      <w:bookmarkStart w:id="0" w:name="_GoBack"/>
+      <w:bookmarkEnd w:id="0"/>
       <w:r>
         <w:rPr>
           <w:color w:val="FF0000"/>
@@ -2694,30 +2996,21 @@
           <w:sz w:val="24"/>
           <w:szCs w:val="24"/>
         </w:rPr>
-        <w:t xml:space="preserve"> étions mal organisés et </w:t>
-      </w:r>
-      <w:proofErr w:type="spellStart"/>
-      <w:r>
-        <w:rPr>
-          <w:sz w:val="24"/>
-          <w:szCs w:val="24"/>
-        </w:rPr>
-        <w:t>avions</w:t>
-      </w:r>
-      <w:r>
-        <w:rPr>
-          <w:sz w:val="24"/>
-          <w:szCs w:val="24"/>
-        </w:rPr>
-        <w:t>sous-estimé</w:t>
-      </w:r>
-      <w:proofErr w:type="spellEnd"/>
-      <w:r>
-        <w:rPr>
-          <w:sz w:val="24"/>
-          <w:szCs w:val="24"/>
-        </w:rPr>
-        <w:t xml:space="preserve"> la difficulté du projet. Cela a mené à un cruel manque de temps qui nous a permis d’aboutir à un résultat, convenable, mais pas satisfaisant.</w:t>
+        <w:t xml:space="preserve"> étions mal organisés et avions</w:t>
+      </w:r>
+      <w:r>
+        <w:rPr>
+          <w:sz w:val="24"/>
+          <w:szCs w:val="24"/>
+        </w:rPr>
+        <w:t xml:space="preserve"> </w:t>
+      </w:r>
+      <w:r>
+        <w:rPr>
+          <w:sz w:val="24"/>
+          <w:szCs w:val="24"/>
+        </w:rPr>
+        <w:t>sous-estimé la difficulté du projet. Cela a mené à un cruel manque de temps qui nous a permis d’aboutir à un résultat, convenable, mais pas satisfaisant.</w:t>
       </w:r>
       <w:r>
         <w:rPr>
@@ -3162,6 +3455,7 @@
         <w:docPartUnique/>
       </w:docPartObj>
     </w:sdtPr>
+    <w:sdtEndPr/>
     <w:sdtContent>
       <w:p>
         <w:pPr>

</xml_diff>